<commit_message>
Update requirement list and use case descriptions
</commit_message>
<xml_diff>
--- a/requirement list.docx
+++ b/requirement list.docx
@@ -90,8 +90,8 @@
       </w:tblPr>
       <w:tblGrid>
         <w:gridCol w:w="439"/>
-        <w:gridCol w:w="7202"/>
-        <w:gridCol w:w="1689"/>
+        <w:gridCol w:w="7294"/>
+        <w:gridCol w:w="1597"/>
       </w:tblGrid>
       <w:tr>
         <w:trPr>
@@ -405,7 +405,7 @@
               <w:spacing w:after="0" w:line="240" w:lineRule="auto"/>
               <w:jc w:val="center"/>
               <w:rPr>
-                <w:rFonts w:ascii="맑은 고딕" w:eastAsia="맑은 고딕" w:hAnsi="맑은 고딕" w:cs="Calibri" w:hint="eastAsia"/>
+                <w:rFonts w:ascii="맑은 고딕" w:eastAsia="맑은 고딕" w:hAnsi="맑은 고딕" w:cs="Calibri"/>
                 <w:kern w:val="0"/>
                 <w:sz w:val="22"/>
                 <w:szCs w:val="22"/>
@@ -539,7 +539,7 @@
               <w:spacing w:after="0" w:line="240" w:lineRule="auto"/>
               <w:jc w:val="center"/>
               <w:rPr>
-                <w:rFonts w:ascii="맑은 고딕" w:eastAsia="맑은 고딕" w:hAnsi="맑은 고딕" w:cs="Calibri" w:hint="eastAsia"/>
+                <w:rFonts w:ascii="맑은 고딕" w:eastAsia="맑은 고딕" w:hAnsi="맑은 고딕" w:cs="Calibri"/>
                 <w:kern w:val="0"/>
                 <w:sz w:val="22"/>
                 <w:szCs w:val="22"/>
@@ -673,7 +673,7 @@
               <w:spacing w:after="0" w:line="240" w:lineRule="auto"/>
               <w:jc w:val="center"/>
               <w:rPr>
-                <w:rFonts w:ascii="맑은 고딕" w:eastAsia="맑은 고딕" w:hAnsi="맑은 고딕" w:cs="Calibri" w:hint="eastAsia"/>
+                <w:rFonts w:ascii="맑은 고딕" w:eastAsia="맑은 고딕" w:hAnsi="맑은 고딕" w:cs="Calibri"/>
                 <w:kern w:val="0"/>
                 <w:sz w:val="22"/>
                 <w:szCs w:val="22"/>
@@ -807,7 +807,7 @@
               <w:spacing w:after="0" w:line="240" w:lineRule="auto"/>
               <w:jc w:val="center"/>
               <w:rPr>
-                <w:rFonts w:ascii="맑은 고딕" w:eastAsia="맑은 고딕" w:hAnsi="맑은 고딕" w:cs="Calibri" w:hint="eastAsia"/>
+                <w:rFonts w:ascii="맑은 고딕" w:eastAsia="맑은 고딕" w:hAnsi="맑은 고딕" w:cs="Calibri"/>
                 <w:kern w:val="0"/>
                 <w:sz w:val="22"/>
                 <w:szCs w:val="22"/>
@@ -941,7 +941,7 @@
               <w:spacing w:after="0" w:line="240" w:lineRule="auto"/>
               <w:jc w:val="center"/>
               <w:rPr>
-                <w:rFonts w:ascii="맑은 고딕" w:eastAsia="맑은 고딕" w:hAnsi="맑은 고딕" w:cs="Calibri" w:hint="eastAsia"/>
+                <w:rFonts w:ascii="맑은 고딕" w:eastAsia="맑은 고딕" w:hAnsi="맑은 고딕" w:cs="Calibri"/>
                 <w:kern w:val="0"/>
                 <w:sz w:val="22"/>
                 <w:szCs w:val="22"/>
@@ -1075,7 +1075,7 @@
               <w:spacing w:after="0" w:line="240" w:lineRule="auto"/>
               <w:jc w:val="center"/>
               <w:rPr>
-                <w:rFonts w:ascii="맑은 고딕" w:eastAsia="맑은 고딕" w:hAnsi="맑은 고딕" w:cs="Calibri" w:hint="eastAsia"/>
+                <w:rFonts w:ascii="맑은 고딕" w:eastAsia="맑은 고딕" w:hAnsi="맑은 고딕" w:cs="Calibri"/>
                 <w:kern w:val="0"/>
                 <w:sz w:val="22"/>
                 <w:szCs w:val="22"/>
@@ -1342,7 +1342,7 @@
               <w:spacing w:after="0" w:line="240" w:lineRule="auto"/>
               <w:jc w:val="center"/>
               <w:rPr>
-                <w:rFonts w:ascii="맑은 고딕" w:eastAsia="맑은 고딕" w:hAnsi="맑은 고딕" w:cs="Calibri" w:hint="eastAsia"/>
+                <w:rFonts w:ascii="맑은 고딕" w:eastAsia="맑은 고딕" w:hAnsi="맑은 고딕" w:cs="Calibri"/>
                 <w:kern w:val="0"/>
                 <w:sz w:val="22"/>
                 <w:szCs w:val="22"/>
@@ -4285,7 +4285,7 @@
                 <w:lang w:eastAsia="ko-KR"/>
                 <w14:ligatures w14:val="none"/>
               </w:rPr>
-              <w:t>회원은 현재 대여 중인 자전거를 조회하면 자전거 제품</w:t>
+              <w:t xml:space="preserve">회원은 현재 대여 중인 자전거를 조회하면 </w:t>
             </w:r>
             <w:r>
               <w:rPr>
@@ -4296,6 +4296,39 @@
                 <w:lang w:eastAsia="ko-KR"/>
                 <w14:ligatures w14:val="none"/>
               </w:rPr>
+              <w:t xml:space="preserve">자전거 </w:t>
+            </w:r>
+            <w:r>
+              <w:rPr>
+                <w:rFonts w:ascii="맑은 고딕" w:eastAsia="맑은 고딕" w:hAnsi="맑은 고딕" w:cs="Calibri"/>
+                <w:kern w:val="0"/>
+                <w:sz w:val="22"/>
+                <w:szCs w:val="22"/>
+                <w:lang w:eastAsia="ko-KR"/>
+                <w14:ligatures w14:val="none"/>
+              </w:rPr>
+              <w:t xml:space="preserve">ID, </w:t>
+            </w:r>
+            <w:r>
+              <w:rPr>
+                <w:rFonts w:ascii="맑은 고딕" w:eastAsia="맑은 고딕" w:hAnsi="맑은 고딕" w:cs="Calibri" w:hint="eastAsia"/>
+                <w:kern w:val="0"/>
+                <w:sz w:val="22"/>
+                <w:szCs w:val="22"/>
+                <w:lang w:eastAsia="ko-KR"/>
+                <w14:ligatures w14:val="none"/>
+              </w:rPr>
+              <w:t>자전거 제품</w:t>
+            </w:r>
+            <w:r>
+              <w:rPr>
+                <w:rFonts w:ascii="맑은 고딕" w:eastAsia="맑은 고딕" w:hAnsi="맑은 고딕" w:cs="Calibri" w:hint="eastAsia"/>
+                <w:kern w:val="0"/>
+                <w:sz w:val="22"/>
+                <w:szCs w:val="22"/>
+                <w:lang w:eastAsia="ko-KR"/>
+                <w14:ligatures w14:val="none"/>
+              </w:rPr>
               <w:t>명을</w:t>
             </w:r>
             <w:r>
@@ -4351,7 +4384,67 @@
                 <w:lang w:eastAsia="ko-KR"/>
                 <w14:ligatures w14:val="none"/>
               </w:rPr>
-              <w:t>대여 자전거 리스트 조회</w:t>
+              <w:t>대여</w:t>
+            </w:r>
+            <w:r>
+              <w:rPr>
+                <w:rFonts w:ascii="맑은 고딕" w:eastAsia="맑은 고딕" w:hAnsi="맑은 고딕" w:cs="Calibri" w:hint="eastAsia"/>
+                <w:kern w:val="0"/>
+                <w:sz w:val="22"/>
+                <w:szCs w:val="22"/>
+                <w:lang w:eastAsia="ko-KR"/>
+                <w14:ligatures w14:val="none"/>
+              </w:rPr>
+              <w:t xml:space="preserve"> 중</w:t>
+            </w:r>
+            <w:r>
+              <w:rPr>
+                <w:rFonts w:ascii="맑은 고딕" w:eastAsia="맑은 고딕" w:hAnsi="맑은 고딕" w:cs="Calibri" w:hint="eastAsia"/>
+                <w:kern w:val="0"/>
+                <w:sz w:val="22"/>
+                <w:szCs w:val="22"/>
+                <w:lang w:eastAsia="ko-KR"/>
+                <w14:ligatures w14:val="none"/>
+              </w:rPr>
+              <w:t xml:space="preserve"> 자전거</w:t>
+            </w:r>
+          </w:p>
+          <w:p>
+            <w:pPr>
+              <w:spacing w:after="0" w:line="240" w:lineRule="auto"/>
+              <w:jc w:val="center"/>
+              <w:rPr>
+                <w:rFonts w:ascii="맑은 고딕" w:eastAsia="맑은 고딕" w:hAnsi="맑은 고딕" w:cs="Calibri"/>
+                <w:kern w:val="0"/>
+                <w:sz w:val="22"/>
+                <w:szCs w:val="22"/>
+                <w:lang w:eastAsia="ko-KR"/>
+                <w14:ligatures w14:val="none"/>
+              </w:rPr>
+            </w:pPr>
+            <w:r>
+              <w:rPr>
+                <w:rFonts w:ascii="맑은 고딕" w:eastAsia="맑은 고딕" w:hAnsi="맑은 고딕" w:cs="Calibri" w:hint="eastAsia"/>
+                <w:kern w:val="0"/>
+                <w:sz w:val="22"/>
+                <w:szCs w:val="22"/>
+                <w:lang w:eastAsia="ko-KR"/>
+                <w14:ligatures w14:val="none"/>
+              </w:rPr>
+              <w:t xml:space="preserve">정보 </w:t>
+            </w:r>
+            <w:bookmarkStart w:id="0" w:name="_GoBack"/>
+            <w:bookmarkEnd w:id="0"/>
+            <w:r>
+              <w:rPr>
+                <w:rFonts w:ascii="맑은 고딕" w:eastAsia="맑은 고딕" w:hAnsi="맑은 고딕" w:cs="Calibri" w:hint="eastAsia"/>
+                <w:kern w:val="0"/>
+                <w:sz w:val="22"/>
+                <w:szCs w:val="22"/>
+                <w:lang w:eastAsia="ko-KR"/>
+                <w14:ligatures w14:val="none"/>
+              </w:rPr>
+              <w:t>조회</w:t>
             </w:r>
           </w:p>
         </w:tc>
@@ -4691,8 +4784,6 @@
               </w:rPr>
               <w:t>3</w:t>
             </w:r>
-            <w:bookmarkStart w:id="0" w:name="_GoBack"/>
-            <w:bookmarkEnd w:id="0"/>
           </w:p>
         </w:tc>
         <w:tc>

</xml_diff>